<commit_message>
Fixed typo in version number
Fixed typo in version number
</commit_message>
<xml_diff>
--- a/release notes/2024.07.03 noslegal legal places release notes.docx
+++ b/release notes/2024.07.03 noslegal legal places release notes.docx
@@ -11,7 +11,6 @@
           <w:szCs w:val="40"/>
         </w:rPr>
       </w:pPr>
-      <w:proofErr w:type="spellStart"/>
       <w:r>
         <w:rPr>
           <w:b/>
@@ -22,7 +21,6 @@
         </w:rPr>
         <w:t>noslegal</w:t>
       </w:r>
-      <w:proofErr w:type="spellEnd"/>
     </w:p>
     <w:p>
       <w:pPr>
@@ -57,7 +55,7 @@
           <w:b/>
           <w:color w:val="000000"/>
         </w:rPr>
-        <w:t>Release 1.</w:t>
+        <w:t xml:space="preserve">Release </w:t>
       </w:r>
       <w:r>
         <w:rPr>
@@ -86,37 +84,17 @@
         </w:rPr>
         <w:t xml:space="preserve"> / </w:t>
       </w:r>
-      <w:proofErr w:type="spellStart"/>
-      <w:r>
-        <w:rPr>
-          <w:color w:val="000000"/>
-        </w:rPr>
-        <w:t>X</w:t>
-      </w:r>
-      <w:r>
-        <w:rPr>
-          <w:color w:val="000000"/>
-        </w:rPr>
-        <w:t>XXXXXXXXXXXXXXXX</w:t>
-      </w:r>
-      <w:r>
-        <w:rPr>
-          <w:color w:val="000000"/>
-        </w:rPr>
-        <w:t>X</w:t>
-      </w:r>
-      <w:proofErr w:type="spellEnd"/>
+      <w:r>
+        <w:rPr>
+          <w:color w:val="000000"/>
+        </w:rPr>
+        <w:t>July</w:t>
+      </w:r>
       <w:r>
         <w:rPr>
           <w:color w:val="000000"/>
         </w:rPr>
         <w:t xml:space="preserve"> </w:t>
-      </w:r>
-      <w:r>
-        <w:rPr>
-          <w:color w:val="000000"/>
-        </w:rPr>
-        <w:t xml:space="preserve">June </w:t>
       </w:r>
       <w:r>
         <w:rPr>
@@ -621,27 +599,7 @@
           <w:sz w:val="22"/>
           <w:szCs w:val="22"/>
         </w:rPr>
-        <w:t xml:space="preserve">Changed the "ISO English short name if different from </w:t>
-      </w:r>
-      <w:proofErr w:type="spellStart"/>
-      <w:r>
-        <w:rPr>
-          <w:b w:val="0"/>
-          <w:color w:val="000000"/>
-          <w:sz w:val="22"/>
-          <w:szCs w:val="22"/>
-        </w:rPr>
-        <w:t>noslegal</w:t>
-      </w:r>
-      <w:proofErr w:type="spellEnd"/>
-      <w:r>
-        <w:rPr>
-          <w:b w:val="0"/>
-          <w:color w:val="000000"/>
-          <w:sz w:val="22"/>
-          <w:szCs w:val="22"/>
-        </w:rPr>
-        <w:t xml:space="preserve"> name" of Venezuela from "Venezuela (Bolivian Republic of)" to "Venezuela (Bolivarian Republic of)".</w:t>
+        <w:t>Changed the "ISO English short name if different from noslegal name" of Venezuela from "Venezuela (Bolivian Republic of)" to "Venezuela (Bolivarian Republic of)".</w:t>
       </w:r>
     </w:p>
     <w:p>
@@ -695,23 +653,7 @@
         <w:pStyle w:val="Heading3"/>
       </w:pPr>
       <w:r>
-        <w:t xml:space="preserve">Places </w:t>
-      </w:r>
-      <w:proofErr w:type="spellStart"/>
-      <w:r>
-        <w:t>XP1.1</w:t>
-      </w:r>
-      <w:proofErr w:type="spellEnd"/>
-      <w:r>
-        <w:t>-</w:t>
-      </w:r>
-      <w:proofErr w:type="gramStart"/>
-      <w:r>
-        <w:t>Non-Eng</w:t>
-      </w:r>
-      <w:proofErr w:type="gramEnd"/>
-      <w:r>
-        <w:t xml:space="preserve"> names</w:t>
+        <w:t>Places XP1.1-Non-Eng names</w:t>
       </w:r>
     </w:p>
     <w:p>
@@ -731,7 +673,6 @@
         </w:rPr>
         <w:t>Added the "UN Chinese short name" of Hong Kong as "</w:t>
       </w:r>
-      <w:proofErr w:type="spellStart"/>
       <w:r>
         <w:rPr>
           <w:rFonts w:ascii="MS Mincho" w:eastAsia="MS Mincho" w:hAnsi="MS Mincho" w:cs="MS Mincho" w:hint="eastAsia"/>
@@ -746,7 +687,6 @@
         </w:rPr>
         <w:t>别行政区</w:t>
       </w:r>
-      <w:proofErr w:type="spellEnd"/>
       <w:r>
         <w:rPr>
           <w:color w:val="000000"/>
@@ -771,7 +711,6 @@
         </w:rPr>
         <w:t>Changed the "UN Chinese short name" of Netherlands from "</w:t>
       </w:r>
-      <w:proofErr w:type="spellStart"/>
       <w:r>
         <w:rPr>
           <w:rFonts w:ascii="MS Mincho" w:eastAsia="MS Mincho" w:hAnsi="MS Mincho" w:cs="MS Mincho" w:hint="eastAsia"/>
@@ -786,14 +725,12 @@
         </w:rPr>
         <w:t>兰</w:t>
       </w:r>
-      <w:proofErr w:type="spellEnd"/>
       <w:r>
         <w:rPr>
           <w:color w:val="000000"/>
         </w:rPr>
         <w:t>' to '</w:t>
       </w:r>
-      <w:proofErr w:type="spellStart"/>
       <w:r>
         <w:rPr>
           <w:rFonts w:ascii="MS Mincho" w:eastAsia="MS Mincho" w:hAnsi="MS Mincho" w:cs="MS Mincho" w:hint="eastAsia"/>
@@ -808,7 +745,6 @@
         </w:rPr>
         <w:t>兰王国</w:t>
       </w:r>
-      <w:proofErr w:type="spellEnd"/>
       <w:r>
         <w:rPr>
           <w:color w:val="000000"/>
@@ -831,77 +767,7 @@
         <w:rPr>
           <w:color w:val="000000"/>
         </w:rPr>
-        <w:t>Added the "UN Russian short name" of Hong Kong as "</w:t>
-      </w:r>
-      <w:proofErr w:type="spellStart"/>
-      <w:r>
-        <w:rPr>
-          <w:color w:val="000000"/>
-        </w:rPr>
-        <w:t>Китай</w:t>
-      </w:r>
-      <w:proofErr w:type="spellEnd"/>
-      <w:r>
-        <w:rPr>
-          <w:color w:val="000000"/>
-        </w:rPr>
-        <w:t xml:space="preserve">, </w:t>
-      </w:r>
-      <w:proofErr w:type="spellStart"/>
-      <w:r>
-        <w:rPr>
-          <w:color w:val="000000"/>
-        </w:rPr>
-        <w:t>Специальный</w:t>
-      </w:r>
-      <w:proofErr w:type="spellEnd"/>
-      <w:r>
-        <w:rPr>
-          <w:color w:val="000000"/>
-        </w:rPr>
-        <w:t xml:space="preserve"> </w:t>
-      </w:r>
-      <w:proofErr w:type="spellStart"/>
-      <w:r>
-        <w:rPr>
-          <w:color w:val="000000"/>
-        </w:rPr>
-        <w:t>административный</w:t>
-      </w:r>
-      <w:proofErr w:type="spellEnd"/>
-      <w:r>
-        <w:rPr>
-          <w:color w:val="000000"/>
-        </w:rPr>
-        <w:t xml:space="preserve"> </w:t>
-      </w:r>
-      <w:proofErr w:type="spellStart"/>
-      <w:r>
-        <w:rPr>
-          <w:color w:val="000000"/>
-        </w:rPr>
-        <w:t>район</w:t>
-      </w:r>
-      <w:proofErr w:type="spellEnd"/>
-      <w:r>
-        <w:rPr>
-          <w:color w:val="000000"/>
-        </w:rPr>
-        <w:t xml:space="preserve"> </w:t>
-      </w:r>
-      <w:proofErr w:type="spellStart"/>
-      <w:r>
-        <w:rPr>
-          <w:color w:val="000000"/>
-        </w:rPr>
-        <w:t>Гонконг</w:t>
-      </w:r>
-      <w:proofErr w:type="spellEnd"/>
-      <w:r>
-        <w:rPr>
-          <w:color w:val="000000"/>
-        </w:rPr>
-        <w:t>".</w:t>
+        <w:t>Added the "UN Russian short name" of Hong Kong as "Китай, Специальный административный район Гонконг".</w:t>
       </w:r>
     </w:p>
     <w:p>
@@ -919,49 +785,7 @@
         <w:rPr>
           <w:color w:val="000000"/>
         </w:rPr>
-        <w:t>Changed the "UN Russian short name" of Netherlands from "</w:t>
-      </w:r>
-      <w:proofErr w:type="spellStart"/>
-      <w:r>
-        <w:rPr>
-          <w:color w:val="000000"/>
-        </w:rPr>
-        <w:t>Нидерланды</w:t>
-      </w:r>
-      <w:proofErr w:type="spellEnd"/>
-      <w:r>
-        <w:rPr>
-          <w:color w:val="000000"/>
-        </w:rPr>
-        <w:t>" to "</w:t>
-      </w:r>
-      <w:proofErr w:type="spellStart"/>
-      <w:r>
-        <w:rPr>
-          <w:color w:val="000000"/>
-        </w:rPr>
-        <w:t>Нидерланды</w:t>
-      </w:r>
-      <w:proofErr w:type="spellEnd"/>
-      <w:r>
-        <w:rPr>
-          <w:color w:val="000000"/>
-        </w:rPr>
-        <w:t xml:space="preserve"> (</w:t>
-      </w:r>
-      <w:proofErr w:type="spellStart"/>
-      <w:r>
-        <w:rPr>
-          <w:color w:val="000000"/>
-        </w:rPr>
-        <w:t>Королевство</w:t>
-      </w:r>
-      <w:proofErr w:type="spellEnd"/>
-      <w:r>
-        <w:rPr>
-          <w:color w:val="000000"/>
-        </w:rPr>
-        <w:t>)".</w:t>
+        <w:t>Changed the "UN Russian short name" of Netherlands from "Нидерланды" to "Нидерланды (Королевство)".</w:t>
       </w:r>
     </w:p>
     <w:p>
@@ -979,35 +803,7 @@
         <w:rPr>
           <w:color w:val="000000"/>
         </w:rPr>
-        <w:t xml:space="preserve">Added the "UN French short name" of Hong Kong as "Chine, </w:t>
-      </w:r>
-      <w:proofErr w:type="spellStart"/>
-      <w:r>
-        <w:rPr>
-          <w:color w:val="000000"/>
-        </w:rPr>
-        <w:t>région</w:t>
-      </w:r>
-      <w:proofErr w:type="spellEnd"/>
-      <w:r>
-        <w:rPr>
-          <w:color w:val="000000"/>
-        </w:rPr>
-        <w:t xml:space="preserve"> administrative </w:t>
-      </w:r>
-      <w:proofErr w:type="spellStart"/>
-      <w:r>
-        <w:rPr>
-          <w:color w:val="000000"/>
-        </w:rPr>
-        <w:t>spéciale</w:t>
-      </w:r>
-      <w:proofErr w:type="spellEnd"/>
-      <w:r>
-        <w:rPr>
-          <w:color w:val="000000"/>
-        </w:rPr>
-        <w:t xml:space="preserve"> de Hong Kong".</w:t>
+        <w:t>Added the "UN French short name" of Hong Kong as "Chine, région administrative spéciale de Hong Kong".</w:t>
       </w:r>
     </w:p>
     <w:p>
@@ -1025,21 +821,7 @@
         <w:rPr>
           <w:color w:val="000000"/>
         </w:rPr>
-        <w:t>Changed the "UN French short name" of Netherlands from "Pays-Bas" to "Pays-Bas (</w:t>
-      </w:r>
-      <w:proofErr w:type="spellStart"/>
-      <w:r>
-        <w:rPr>
-          <w:color w:val="000000"/>
-        </w:rPr>
-        <w:t>Royaume</w:t>
-      </w:r>
-      <w:proofErr w:type="spellEnd"/>
-      <w:r>
-        <w:rPr>
-          <w:color w:val="000000"/>
-        </w:rPr>
-        <w:t xml:space="preserve"> des)".</w:t>
+        <w:t>Changed the "UN French short name" of Netherlands from "Pays-Bas" to "Pays-Bas (Royaume des)".</w:t>
       </w:r>
     </w:p>
     <w:p>
@@ -1057,35 +839,7 @@
         <w:rPr>
           <w:color w:val="000000"/>
         </w:rPr>
-        <w:t xml:space="preserve">Added the "UN Spanish short name" of Hong Kong as "China, </w:t>
-      </w:r>
-      <w:proofErr w:type="spellStart"/>
-      <w:r>
-        <w:rPr>
-          <w:color w:val="000000"/>
-        </w:rPr>
-        <w:t>región</w:t>
-      </w:r>
-      <w:proofErr w:type="spellEnd"/>
-      <w:r>
-        <w:rPr>
-          <w:color w:val="000000"/>
-        </w:rPr>
-        <w:t xml:space="preserve"> </w:t>
-      </w:r>
-      <w:proofErr w:type="spellStart"/>
-      <w:r>
-        <w:rPr>
-          <w:color w:val="000000"/>
-        </w:rPr>
-        <w:t>administrativa</w:t>
-      </w:r>
-      <w:proofErr w:type="spellEnd"/>
-      <w:r>
-        <w:rPr>
-          <w:color w:val="000000"/>
-        </w:rPr>
-        <w:t xml:space="preserve"> especial de Hong Kong".</w:t>
+        <w:t>Added the "UN Spanish short name" of Hong Kong as "China, región administrativa especial de Hong Kong".</w:t>
       </w:r>
     </w:p>
     <w:p>
@@ -1103,91 +857,7 @@
         <w:rPr>
           <w:color w:val="000000"/>
         </w:rPr>
-        <w:t>Changed the "UN Spanish short name" of Netherlands from "</w:t>
-      </w:r>
-      <w:proofErr w:type="spellStart"/>
-      <w:r>
-        <w:rPr>
-          <w:color w:val="000000"/>
-        </w:rPr>
-        <w:t>Países</w:t>
-      </w:r>
-      <w:proofErr w:type="spellEnd"/>
-      <w:r>
-        <w:rPr>
-          <w:color w:val="000000"/>
-        </w:rPr>
-        <w:t xml:space="preserve"> </w:t>
-      </w:r>
-      <w:proofErr w:type="spellStart"/>
-      <w:r>
-        <w:rPr>
-          <w:color w:val="000000"/>
-        </w:rPr>
-        <w:t>Bajos</w:t>
-      </w:r>
-      <w:proofErr w:type="spellEnd"/>
-      <w:r>
-        <w:rPr>
-          <w:color w:val="000000"/>
-        </w:rPr>
-        <w:t>" to "</w:t>
-      </w:r>
-      <w:proofErr w:type="spellStart"/>
-      <w:r>
-        <w:rPr>
-          <w:color w:val="000000"/>
-        </w:rPr>
-        <w:t>Países</w:t>
-      </w:r>
-      <w:proofErr w:type="spellEnd"/>
-      <w:r>
-        <w:rPr>
-          <w:color w:val="000000"/>
-        </w:rPr>
-        <w:t xml:space="preserve"> </w:t>
-      </w:r>
-      <w:proofErr w:type="spellStart"/>
-      <w:r>
-        <w:rPr>
-          <w:color w:val="000000"/>
-        </w:rPr>
-        <w:t>Bajos</w:t>
-      </w:r>
-      <w:proofErr w:type="spellEnd"/>
-      <w:r>
-        <w:rPr>
-          <w:color w:val="000000"/>
-        </w:rPr>
-        <w:t xml:space="preserve"> (</w:t>
-      </w:r>
-      <w:proofErr w:type="spellStart"/>
-      <w:r>
-        <w:rPr>
-          <w:color w:val="000000"/>
-        </w:rPr>
-        <w:t>Reino</w:t>
-      </w:r>
-      <w:proofErr w:type="spellEnd"/>
-      <w:r>
-        <w:rPr>
-          <w:color w:val="000000"/>
-        </w:rPr>
-        <w:t xml:space="preserve"> de </w:t>
-      </w:r>
-      <w:proofErr w:type="spellStart"/>
-      <w:r>
-        <w:rPr>
-          <w:color w:val="000000"/>
-        </w:rPr>
-        <w:t>los</w:t>
-      </w:r>
-      <w:proofErr w:type="spellEnd"/>
-      <w:r>
-        <w:rPr>
-          <w:color w:val="000000"/>
-        </w:rPr>
-        <w:t>)".</w:t>
+        <w:t>Changed the "UN Spanish short name" of Netherlands from "Países Bajos" to "Países Bajos (Reino de los)".</w:t>
       </w:r>
     </w:p>
     <w:p>
@@ -1207,21 +877,25 @@
         </w:rPr>
         <w:t>Added the "UN Arabic short name" of Hong Kong as "</w:t>
       </w:r>
-      <w:proofErr w:type="spellStart"/>
       <w:r>
         <w:rPr>
           <w:rFonts w:ascii="Times New Roman" w:hAnsi="Times New Roman" w:cs="Times New Roman"/>
           <w:color w:val="000000"/>
         </w:rPr>
-        <w:t>الصين</w:t>
-      </w:r>
-      <w:proofErr w:type="spellEnd"/>
+        <w:t>الصين،</w:t>
+      </w:r>
+      <w:r>
+        <w:rPr>
+          <w:color w:val="000000"/>
+        </w:rPr>
+        <w:t xml:space="preserve"> </w:t>
+      </w:r>
       <w:r>
         <w:rPr>
           <w:rFonts w:ascii="Times New Roman" w:hAnsi="Times New Roman" w:cs="Times New Roman"/>
           <w:color w:val="000000"/>
         </w:rPr>
-        <w:t>،</w:t>
+        <w:t>منطقة</w:t>
       </w:r>
       <w:r>
         <w:rPr>
@@ -1229,75 +903,52 @@
         </w:rPr>
         <w:t xml:space="preserve"> </w:t>
       </w:r>
-      <w:proofErr w:type="spellStart"/>
       <w:r>
         <w:rPr>
           <w:rFonts w:ascii="Times New Roman" w:hAnsi="Times New Roman" w:cs="Times New Roman"/>
           <w:color w:val="000000"/>
         </w:rPr>
-        <w:t>منطقة</w:t>
-      </w:r>
-      <w:proofErr w:type="spellEnd"/>
+        <w:t>هونغ</w:t>
+      </w:r>
       <w:r>
         <w:rPr>
           <w:color w:val="000000"/>
         </w:rPr>
         <w:t xml:space="preserve"> </w:t>
       </w:r>
-      <w:proofErr w:type="spellStart"/>
       <w:r>
         <w:rPr>
           <w:rFonts w:ascii="Times New Roman" w:hAnsi="Times New Roman" w:cs="Times New Roman"/>
           <w:color w:val="000000"/>
         </w:rPr>
-        <w:t>هونغ</w:t>
-      </w:r>
-      <w:proofErr w:type="spellEnd"/>
+        <w:t>كونغ</w:t>
+      </w:r>
       <w:r>
         <w:rPr>
           <w:color w:val="000000"/>
         </w:rPr>
         <w:t xml:space="preserve"> </w:t>
       </w:r>
-      <w:proofErr w:type="spellStart"/>
       <w:r>
         <w:rPr>
           <w:rFonts w:ascii="Times New Roman" w:hAnsi="Times New Roman" w:cs="Times New Roman"/>
           <w:color w:val="000000"/>
         </w:rPr>
-        <w:t>كونغ</w:t>
-      </w:r>
-      <w:proofErr w:type="spellEnd"/>
+        <w:t>الإدارية</w:t>
+      </w:r>
       <w:r>
         <w:rPr>
           <w:color w:val="000000"/>
         </w:rPr>
         <w:t xml:space="preserve"> </w:t>
       </w:r>
-      <w:proofErr w:type="spellStart"/>
       <w:r>
         <w:rPr>
           <w:rFonts w:ascii="Times New Roman" w:hAnsi="Times New Roman" w:cs="Times New Roman"/>
           <w:color w:val="000000"/>
         </w:rPr>
-        <w:t>الإدارية</w:t>
-      </w:r>
-      <w:proofErr w:type="spellEnd"/>
-      <w:r>
-        <w:rPr>
-          <w:color w:val="000000"/>
-        </w:rPr>
-        <w:t xml:space="preserve"> </w:t>
-      </w:r>
-      <w:proofErr w:type="spellStart"/>
-      <w:r>
-        <w:rPr>
-          <w:rFonts w:ascii="Times New Roman" w:hAnsi="Times New Roman" w:cs="Times New Roman"/>
-          <w:color w:val="000000"/>
-        </w:rPr>
         <w:t>الخاصة</w:t>
       </w:r>
-      <w:proofErr w:type="spellEnd"/>
       <w:r>
         <w:rPr>
           <w:color w:val="000000"/>
@@ -1319,7 +970,6 @@
         </w:rPr>
         <w:t>Changed the "UN Arabic short name" of Netherlands from "</w:t>
       </w:r>
-      <w:proofErr w:type="spellStart"/>
       <w:r>
         <w:rPr>
           <w:rFonts w:ascii="Times New Roman" w:hAnsi="Times New Roman" w:cs="Times New Roman"/>
@@ -1327,14 +977,12 @@
         </w:rPr>
         <w:t>هولندا</w:t>
       </w:r>
-      <w:proofErr w:type="spellEnd"/>
       <w:r>
         <w:rPr>
           <w:color w:val="000000"/>
         </w:rPr>
         <w:t>" to "</w:t>
       </w:r>
-      <w:proofErr w:type="spellStart"/>
       <w:r>
         <w:rPr>
           <w:rFonts w:ascii="Times New Roman" w:hAnsi="Times New Roman" w:cs="Times New Roman"/>
@@ -1342,14 +990,12 @@
         </w:rPr>
         <w:t>هولندا</w:t>
       </w:r>
-      <w:proofErr w:type="spellEnd"/>
       <w:r>
         <w:rPr>
           <w:color w:val="000000"/>
         </w:rPr>
         <w:t xml:space="preserve"> (</w:t>
       </w:r>
-      <w:proofErr w:type="spellStart"/>
       <w:r>
         <w:rPr>
           <w:rFonts w:ascii="Times New Roman" w:hAnsi="Times New Roman" w:cs="Times New Roman"/>
@@ -1357,7 +1003,6 @@
         </w:rPr>
         <w:t>مملكة</w:t>
       </w:r>
-      <w:proofErr w:type="spellEnd"/>
       <w:r>
         <w:rPr>
           <w:color w:val="000000"/>
@@ -1414,13 +1059,8 @@
       <w:r>
         <w:t xml:space="preserve">Places </w:t>
       </w:r>
-      <w:proofErr w:type="spellStart"/>
-      <w:r>
-        <w:t>XP3.1</w:t>
-      </w:r>
-      <w:proofErr w:type="spellEnd"/>
-      <w:r>
-        <w:t xml:space="preserve"> - Legal </w:t>
+      <w:r>
+        <w:t xml:space="preserve">XP3.1 - Legal </w:t>
       </w:r>
       <w:r>
         <w:t>S</w:t>
@@ -1643,21 +1283,7 @@
         <w:rPr>
           <w:color w:val="000000"/>
         </w:rPr>
-        <w:t xml:space="preserve">Updated the Verification link of Vietnam to the NY University </w:t>
-      </w:r>
-      <w:proofErr w:type="spellStart"/>
-      <w:r>
-        <w:rPr>
-          <w:color w:val="000000"/>
-        </w:rPr>
-        <w:t>GlobaLex</w:t>
-      </w:r>
-      <w:proofErr w:type="spellEnd"/>
-      <w:r>
-        <w:rPr>
-          <w:color w:val="000000"/>
-        </w:rPr>
-        <w:t xml:space="preserve"> site, as the previous link expired.</w:t>
+        <w:t>Updated the Verification link of Vietnam to the NY University GlobaLex site, as the previous link expired.</w:t>
       </w:r>
     </w:p>
     <w:p>
@@ -1740,15 +1366,7 @@
         <w:pStyle w:val="Heading3"/>
       </w:pPr>
       <w:r>
-        <w:t xml:space="preserve">Places </w:t>
-      </w:r>
-      <w:proofErr w:type="spellStart"/>
-      <w:r>
-        <w:t>XP4.1</w:t>
-      </w:r>
-      <w:proofErr w:type="spellEnd"/>
-      <w:r>
-        <w:t xml:space="preserve"> - Subdivisions</w:t>
+        <w:t>Places XP4.1 - Subdivisions</w:t>
       </w:r>
     </w:p>
     <w:p>
@@ -1802,21 +1420,7 @@
         <w:rPr>
           <w:color w:val="auto"/>
         </w:rPr>
-        <w:t xml:space="preserve">Changed the ISO code of </w:t>
-      </w:r>
-      <w:proofErr w:type="spellStart"/>
-      <w:r>
-        <w:rPr>
-          <w:color w:val="auto"/>
-        </w:rPr>
-        <w:t>Chhattīsgarh</w:t>
-      </w:r>
-      <w:proofErr w:type="spellEnd"/>
-      <w:r>
-        <w:rPr>
-          <w:color w:val="auto"/>
-        </w:rPr>
-        <w:t xml:space="preserve"> (India) from "IN-CT" to "IN-CG".</w:t>
+        <w:t>Changed the ISO code of Chhattīsgarh (India) from "IN-CT" to "IN-CG".</w:t>
       </w:r>
     </w:p>
     <w:p>
@@ -1906,35 +1510,7 @@
         <w:rPr>
           <w:color w:val="auto"/>
         </w:rPr>
-        <w:t xml:space="preserve">Changed the </w:t>
-      </w:r>
-      <w:proofErr w:type="spellStart"/>
-      <w:r>
-        <w:rPr>
-          <w:color w:val="auto"/>
-        </w:rPr>
-        <w:t>noslegal</w:t>
-      </w:r>
-      <w:proofErr w:type="spellEnd"/>
-      <w:r>
-        <w:rPr>
-          <w:color w:val="auto"/>
-        </w:rPr>
-        <w:t xml:space="preserve"> succinct English name of Pradesh 1 (Nepal) to "</w:t>
-      </w:r>
-      <w:proofErr w:type="spellStart"/>
-      <w:r>
-        <w:rPr>
-          <w:color w:val="auto"/>
-        </w:rPr>
-        <w:t>Koshi</w:t>
-      </w:r>
-      <w:proofErr w:type="spellEnd"/>
-      <w:r>
-        <w:rPr>
-          <w:color w:val="auto"/>
-        </w:rPr>
-        <w:t>".</w:t>
+        <w:t>Changed the noslegal succinct English name of Pradesh 1 (Nepal) to "Koshi".</w:t>
       </w:r>
     </w:p>
     <w:p>
@@ -1970,21 +1546,7 @@
         <w:rPr>
           <w:color w:val="auto"/>
         </w:rPr>
-        <w:t xml:space="preserve">Added the Maguindanao del Norte province to </w:t>
-      </w:r>
-      <w:proofErr w:type="spellStart"/>
-      <w:r>
-        <w:rPr>
-          <w:color w:val="auto"/>
-        </w:rPr>
-        <w:t>Philipines</w:t>
-      </w:r>
-      <w:proofErr w:type="spellEnd"/>
-      <w:r>
-        <w:rPr>
-          <w:color w:val="auto"/>
-        </w:rPr>
-        <w:t>.</w:t>
+        <w:t>Added the Maguindanao del Norte province to Philipines.</w:t>
       </w:r>
     </w:p>
     <w:p>
@@ -2002,21 +1564,7 @@
         <w:rPr>
           <w:color w:val="auto"/>
         </w:rPr>
-        <w:t xml:space="preserve">Added the Maguindanao del Sur province to </w:t>
-      </w:r>
-      <w:proofErr w:type="spellStart"/>
-      <w:r>
-        <w:rPr>
-          <w:color w:val="auto"/>
-        </w:rPr>
-        <w:t>Philipines</w:t>
-      </w:r>
-      <w:proofErr w:type="spellEnd"/>
-      <w:r>
-        <w:rPr>
-          <w:color w:val="auto"/>
-        </w:rPr>
-        <w:t>.</w:t>
+        <w:t>Added the Maguindanao del Sur province to Philipines.</w:t>
       </w:r>
     </w:p>
     <w:p>
@@ -2034,49 +1582,7 @@
         <w:rPr>
           <w:color w:val="auto"/>
         </w:rPr>
-        <w:t xml:space="preserve">Changed the </w:t>
-      </w:r>
-      <w:proofErr w:type="spellStart"/>
-      <w:r>
-        <w:rPr>
-          <w:color w:val="auto"/>
-        </w:rPr>
-        <w:t>noslegal</w:t>
-      </w:r>
-      <w:proofErr w:type="spellEnd"/>
-      <w:r>
-        <w:rPr>
-          <w:color w:val="auto"/>
-        </w:rPr>
-        <w:t xml:space="preserve"> succinct English name of </w:t>
-      </w:r>
-      <w:proofErr w:type="spellStart"/>
-      <w:r>
-        <w:rPr>
-          <w:color w:val="auto"/>
-        </w:rPr>
-        <w:t>Kuyavia</w:t>
-      </w:r>
-      <w:proofErr w:type="spellEnd"/>
-      <w:r>
-        <w:rPr>
-          <w:color w:val="auto"/>
-        </w:rPr>
-        <w:t xml:space="preserve">-Pomerania (Poland) to </w:t>
-      </w:r>
-      <w:proofErr w:type="spellStart"/>
-      <w:r>
-        <w:rPr>
-          <w:color w:val="auto"/>
-        </w:rPr>
-        <w:t>Kujawsko-Pomorskie</w:t>
-      </w:r>
-      <w:proofErr w:type="spellEnd"/>
-      <w:r>
-        <w:rPr>
-          <w:color w:val="auto"/>
-        </w:rPr>
-        <w:t>.</w:t>
+        <w:t>Changed the noslegal succinct English name of Kuyavia-Pomerania (Poland) to Kujawsko-Pomorskie.</w:t>
       </w:r>
     </w:p>
     <w:p>
@@ -2094,35 +1600,7 @@
         <w:rPr>
           <w:color w:val="auto"/>
         </w:rPr>
-        <w:t xml:space="preserve">Changed the </w:t>
-      </w:r>
-      <w:proofErr w:type="spellStart"/>
-      <w:r>
-        <w:rPr>
-          <w:color w:val="auto"/>
-        </w:rPr>
-        <w:t>noslegal</w:t>
-      </w:r>
-      <w:proofErr w:type="spellEnd"/>
-      <w:r>
-        <w:rPr>
-          <w:color w:val="auto"/>
-        </w:rPr>
-        <w:t xml:space="preserve"> succinct English name of Warmia-Masuria (Poland) to </w:t>
-      </w:r>
-      <w:proofErr w:type="spellStart"/>
-      <w:r>
-        <w:rPr>
-          <w:color w:val="auto"/>
-        </w:rPr>
-        <w:t>Warmińsko-Mazurskie</w:t>
-      </w:r>
-      <w:proofErr w:type="spellEnd"/>
-      <w:r>
-        <w:rPr>
-          <w:color w:val="auto"/>
-        </w:rPr>
-        <w:t>.</w:t>
+        <w:t>Changed the noslegal succinct English name of Warmia-Masuria (Poland) to Warmińsko-Mazurskie.</w:t>
       </w:r>
     </w:p>
     <w:p>
@@ -2174,15 +1652,7 @@
         <w:pStyle w:val="Heading3"/>
       </w:pPr>
       <w:r>
-        <w:t xml:space="preserve">Places </w:t>
-      </w:r>
-      <w:proofErr w:type="spellStart"/>
-      <w:r>
-        <w:t>XP6.1</w:t>
-      </w:r>
-      <w:proofErr w:type="spellEnd"/>
-      <w:r>
-        <w:t xml:space="preserve"> - Memberships</w:t>
+        <w:t>Places XP6.1 - Memberships</w:t>
       </w:r>
     </w:p>
     <w:p>
@@ -2236,21 +1706,7 @@
         <w:rPr>
           <w:color w:val="000000"/>
         </w:rPr>
-        <w:t xml:space="preserve">Added Ecuador, Azerbaijan, </w:t>
-      </w:r>
-      <w:proofErr w:type="gramStart"/>
-      <w:r>
-        <w:rPr>
-          <w:color w:val="000000"/>
-        </w:rPr>
-        <w:t>Canada</w:t>
-      </w:r>
-      <w:proofErr w:type="gramEnd"/>
-      <w:r>
-        <w:rPr>
-          <w:color w:val="000000"/>
-        </w:rPr>
-        <w:t xml:space="preserve"> and Botswana to the 2007 Hague Child Support Convention.</w:t>
+        <w:t>Added Ecuador, Azerbaijan, Canada and Botswana to the 2007 Hague Child Support Convention.</w:t>
       </w:r>
     </w:p>
     <w:p>
@@ -2287,21 +1743,7 @@
           <w:color w:val="000000"/>
         </w:rPr>
         <w:lastRenderedPageBreak/>
-        <w:t>Added Somalia to the East African Community (</w:t>
-      </w:r>
-      <w:proofErr w:type="spellStart"/>
-      <w:r>
-        <w:rPr>
-          <w:color w:val="000000"/>
-        </w:rPr>
-        <w:t>EAC</w:t>
-      </w:r>
-      <w:proofErr w:type="spellEnd"/>
-      <w:r>
-        <w:rPr>
-          <w:color w:val="000000"/>
-        </w:rPr>
-        <w:t>).</w:t>
+        <w:t>Added Somalia to the East African Community (EAC).</w:t>
       </w:r>
     </w:p>
     <w:p>
@@ -2337,21 +1779,7 @@
         <w:rPr>
           <w:color w:val="000000"/>
         </w:rPr>
-        <w:t xml:space="preserve">Added Paraguay, </w:t>
-      </w:r>
-      <w:proofErr w:type="gramStart"/>
-      <w:r>
-        <w:rPr>
-          <w:color w:val="000000"/>
-        </w:rPr>
-        <w:t>Singapore</w:t>
-      </w:r>
-      <w:proofErr w:type="gramEnd"/>
-      <w:r>
-        <w:rPr>
-          <w:color w:val="000000"/>
-        </w:rPr>
-        <w:t xml:space="preserve"> and Azerbaijan to the 1965 Hague Service Convention.</w:t>
+        <w:t>Added Paraguay, Singapore and Azerbaijan to the 1965 Hague Service Convention.</w:t>
       </w:r>
     </w:p>
     <w:p>
@@ -2443,21 +1871,7 @@
         <w:rPr>
           <w:color w:val="000000"/>
         </w:rPr>
-        <w:t xml:space="preserve">Updates based on the sources listed in Places </w:t>
-      </w:r>
-      <w:proofErr w:type="spellStart"/>
-      <w:r>
-        <w:rPr>
-          <w:color w:val="000000"/>
-        </w:rPr>
-        <w:t>XP6.2</w:t>
-      </w:r>
-      <w:proofErr w:type="spellEnd"/>
-      <w:r>
-        <w:rPr>
-          <w:color w:val="000000"/>
-        </w:rPr>
-        <w:t xml:space="preserve"> - Treaties.</w:t>
+        <w:t>Updates based on the sources listed in Places XP6.2 - Treaties.</w:t>
       </w:r>
     </w:p>
     <w:p>
@@ -2472,21 +1886,13 @@
         <w:pStyle w:val="Heading3"/>
       </w:pPr>
       <w:r>
-        <w:t xml:space="preserve">Places </w:t>
-      </w:r>
-      <w:proofErr w:type="spellStart"/>
-      <w:r>
-        <w:t>XP6</w:t>
+        <w:t>Places XP6</w:t>
       </w:r>
       <w:r>
         <w:t>.</w:t>
       </w:r>
       <w:r>
-        <w:t>2</w:t>
-      </w:r>
-      <w:proofErr w:type="spellEnd"/>
-      <w:r>
-        <w:t xml:space="preserve"> - Treaties</w:t>
+        <w:t>2 - Treaties</w:t>
       </w:r>
     </w:p>
     <w:p>
@@ -2679,39 +2085,7 @@
         <w:sz w:val="16"/>
         <w:szCs w:val="16"/>
       </w:rPr>
-      <w:t xml:space="preserve">The taxonomy and these release notes are licensed by </w:t>
-    </w:r>
-    <w:proofErr w:type="spellStart"/>
-    <w:r>
-      <w:rPr>
-        <w:sz w:val="16"/>
-        <w:szCs w:val="16"/>
-      </w:rPr>
-      <w:t>noslegal</w:t>
-    </w:r>
-    <w:proofErr w:type="spellEnd"/>
-    <w:r>
-      <w:rPr>
-        <w:sz w:val="16"/>
-        <w:szCs w:val="16"/>
-      </w:rPr>
-      <w:t xml:space="preserve"> Ltd under Apache 2.0, a permissive </w:t>
-    </w:r>
-    <w:proofErr w:type="gramStart"/>
-    <w:r>
-      <w:rPr>
-        <w:sz w:val="16"/>
-        <w:szCs w:val="16"/>
-      </w:rPr>
-      <w:t>open source</w:t>
-    </w:r>
-    <w:proofErr w:type="gramEnd"/>
-    <w:r>
-      <w:rPr>
-        <w:sz w:val="16"/>
-        <w:szCs w:val="16"/>
-      </w:rPr>
-      <w:t xml:space="preserve"> license. See noslegal.org for further information about our work.</w:t>
+      <w:t>The taxonomy and these release notes are licensed by noslegal Ltd under Apache 2.0, a permissive open source license. See noslegal.org for further information about our work.</w:t>
     </w:r>
   </w:p>
 </w:hdr>

</xml_diff>